<commit_message>
added working days, needs fix
</commit_message>
<xml_diff>
--- a/documents/templates/new1/all_tags.docx
+++ b/documents/templates/new1/all_tags.docx
@@ -383,12 +383,65 @@
       </w:r>
     </w:p>
     <w:p>
+      <w:pPr>
+        <w:rPr>
+          <w:noProof/>
+        </w:rPr>
+      </w:pPr>
       <w:fldSimple w:instr=" MERGEFIELD  test1  \* MERGEFORMAT ">
         <w:r>
           <w:rPr>
             <w:noProof/>
           </w:rPr>
           <w:t>«test1»</w:t>
+        </w:r>
+      </w:fldSimple>
+    </w:p>
+    <w:p>
+      <w:pPr>
+        <w:rPr>
+          <w:noProof/>
+        </w:rPr>
+      </w:pPr>
+      <w:r>
+        <w:fldChar w:fldCharType="begin"/>
+      </w:r>
+      <w:r>
+        <w:instrText xml:space="preserve"> MERGEFIELD  test2  \* MERGEFORMAT </w:instrText>
+      </w:r>
+      <w:r>
+        <w:fldChar w:fldCharType="separate"/>
+      </w:r>
+      <w:r>
+        <w:rPr>
+          <w:noProof/>
+        </w:rPr>
+        <w:t>«test2»</w:t>
+      </w:r>
+      <w:r>
+        <w:rPr>
+          <w:noProof/>
+        </w:rPr>
+        <w:fldChar w:fldCharType="end"/>
+      </w:r>
+    </w:p>
+    <w:p>
+      <w:fldSimple w:instr=" MERGEFIELD  test3  \* MERGEFORMAT ">
+        <w:r>
+          <w:rPr>
+            <w:noProof/>
+          </w:rPr>
+          <w:t>«test3»</w:t>
+        </w:r>
+      </w:fldSimple>
+    </w:p>
+    <w:p>
+      <w:fldSimple w:instr=" MERGEFIELD  test4  \* MERGEFORMAT ">
+        <w:r>
+          <w:rPr>
+            <w:noProof/>
+          </w:rPr>
+          <w:t>«test4»</w:t>
         </w:r>
       </w:fldSimple>
       <w:bookmarkStart w:id="0" w:name="_GoBack"/>

</xml_diff>